<commit_message>
fix(word): add another sentence
</commit_message>
<xml_diff>
--- a/קבוצה 44.docx
+++ b/קבוצה 44.docx
@@ -31,7 +31,6 @@
       <w:pPr>
         <w:bidi/>
         <w:rPr>
-          <w:rFonts w:hint="cs"/>
           <w:rtl/>
         </w:rPr>
       </w:pPr>
@@ -76,8 +75,13 @@
         <w:t xml:space="preserve">שימוש בחבילות הבאות של פייתון </w:t>
       </w:r>
       <w:r>
-        <w:t>pandas, matplotlib, numpy</w:t>
-      </w:r>
+        <w:t xml:space="preserve">pandas, matplotlib, </w:t>
+      </w:r>
+      <w:proofErr w:type="spellStart"/>
+      <w:r>
+        <w:t>numpy</w:t>
+      </w:r>
+      <w:proofErr w:type="spellEnd"/>
       <w:r>
         <w:rPr>
           <w:rFonts w:hint="cs"/>
@@ -184,9 +188,6 @@
     <w:p>
       <w:pPr>
         <w:bidi/>
-        <w:rPr>
-          <w:rFonts w:hint="cs"/>
-        </w:rPr>
       </w:pPr>
       <w:r>
         <w:rPr>
@@ -195,8 +196,13 @@
         </w:rPr>
         <w:t xml:space="preserve">תוצאה זו הינה הגיונית מכיוון של </w:t>
       </w:r>
-      <w:r>
-        <w:t>mergesort complexity is O(n*log(n))</w:t>
+      <w:proofErr w:type="spellStart"/>
+      <w:r>
+        <w:t>mergesort</w:t>
+      </w:r>
+      <w:proofErr w:type="spellEnd"/>
+      <w:r>
+        <w:t xml:space="preserve"> complexity is O(n*log(n))</w:t>
       </w:r>
       <w:r>
         <w:rPr>
@@ -213,24 +219,14 @@
           <w:rFonts w:hint="cs"/>
           <w:rtl/>
         </w:rPr>
-        <w:t xml:space="preserve">. לכן ככל שיש יותר דאטה, </w:t>
-      </w:r>
-      <w:r>
-        <w:t>mergesort</w:t>
-      </w:r>
-      <w:r>
-        <w:rPr>
-          <w:rFonts w:hint="cs"/>
-          <w:rtl/>
-        </w:rPr>
-        <w:t xml:space="preserve"> יהיה יעיל יותר</w:t>
-      </w:r>
-      <w:r>
-        <w:rPr>
-          <w:rFonts w:hint="cs"/>
-          <w:rtl/>
-        </w:rPr>
-        <w:t xml:space="preserve">. נשים לב </w:t>
+        <w:t>.</w:t>
+      </w:r>
+      <w:r>
+        <w:rPr>
+          <w:rFonts w:hint="cs"/>
+          <w:rtl/>
+        </w:rPr>
+        <w:t xml:space="preserve"> נשים לב </w:t>
       </w:r>
       <w:r>
         <w:rPr>
@@ -255,6 +251,32 @@
           <w:rtl/>
         </w:rPr>
         <w:t xml:space="preserve">. </w:t>
+      </w:r>
+    </w:p>
+    <w:p>
+      <w:pPr>
+        <w:bidi/>
+        <w:rPr>
+          <w:rFonts w:hint="cs"/>
+          <w:rtl/>
+        </w:rPr>
+      </w:pPr>
+      <w:r>
+        <w:rPr>
+          <w:rFonts w:hint="cs"/>
+          <w:rtl/>
+        </w:rPr>
+        <w:t>בנוסף, נשים לב ש</w:t>
+      </w:r>
+      <w:r>
+        <w:t>merge sort</w:t>
+      </w:r>
+      <w:r>
+        <w:rPr>
+          <w:rFonts w:hint="cs"/>
+          <w:rtl/>
+        </w:rPr>
+        <w:t xml:space="preserve"> עושה בדיוק אותה כמות פעולות בלי קשר לסדר הדאטה. </w:t>
       </w:r>
     </w:p>
     <w:sectPr>

</xml_diff>